<commit_message>
atualização do jogo Vs 5
</commit_message>
<xml_diff>
--- a/Documentação - Caça Palavras.docx
+++ b/Documentação - Caça Palavras.docx
@@ -1599,7 +1599,7 @@
           <w:szCs w:val="20"/>
           <w:lang w:eastAsia="pt-BR"/>
         </w:rPr>
-        <w:t xml:space="preserve">jam juntas nas direções: Vertical, horizontal </w:t>
+        <w:t>jam</w:t>
       </w:r>
       <w:r>
         <w:rPr>
@@ -1608,7 +1608,45 @@
           <w:szCs w:val="20"/>
           <w:lang w:eastAsia="pt-BR"/>
         </w:rPr>
-        <w:t>ou na diagonal.</w:t>
+        <w:t xml:space="preserve"> juntas nas direções: Vertical </w:t>
+      </w:r>
+      <w:r>
+        <w:rPr>
+          <w:rFonts w:eastAsia="Times New Roman" w:cstheme="minorHAnsi"/>
+          <w:sz w:val="24"/>
+          <w:szCs w:val="20"/>
+          <w:lang w:eastAsia="pt-BR"/>
+        </w:rPr>
+        <w:t>ou</w:t>
+      </w:r>
+      <w:bookmarkStart w:id="0" w:name="_GoBack"/>
+      <w:bookmarkEnd w:id="0"/>
+      <w:r>
+        <w:rPr>
+          <w:rFonts w:eastAsia="Times New Roman" w:cstheme="minorHAnsi"/>
+          <w:sz w:val="24"/>
+          <w:szCs w:val="20"/>
+          <w:lang w:eastAsia="pt-BR"/>
+        </w:rPr>
+        <w:t xml:space="preserve"> </w:t>
+      </w:r>
+      <w:r>
+        <w:rPr>
+          <w:rFonts w:eastAsia="Times New Roman" w:cstheme="minorHAnsi"/>
+          <w:sz w:val="24"/>
+          <w:szCs w:val="20"/>
+          <w:lang w:eastAsia="pt-BR"/>
+        </w:rPr>
+        <w:t>horizontal</w:t>
+      </w:r>
+      <w:r>
+        <w:rPr>
+          <w:rFonts w:eastAsia="Times New Roman" w:cstheme="minorHAnsi"/>
+          <w:sz w:val="24"/>
+          <w:szCs w:val="20"/>
+          <w:lang w:eastAsia="pt-BR"/>
+        </w:rPr>
+        <w:t>.</w:t>
       </w:r>
     </w:p>
     <w:p>
@@ -4808,8 +4846,6 @@
           <w:szCs w:val="24"/>
         </w:rPr>
       </w:pPr>
-      <w:bookmarkStart w:id="0" w:name="_GoBack"/>
-      <w:bookmarkEnd w:id="0"/>
     </w:p>
     <w:p>
       <w:pPr>

</xml_diff>